<commit_message>
ml aws provided started
</commit_message>
<xml_diff>
--- a/03-Scope/Future.docx
+++ b/03-Scope/Future.docx
@@ -271,6 +271,170 @@
         </w:drawing>
       </w:r>
     </w:p>
+    <w:p/>
+    <w:p>
+      <w:pPr>
+        <w:pStyle w:val="1Nadpis"/>
+      </w:pPr>
+      <w:r>
+        <w:t>IoT</w:t>
+      </w:r>
+    </w:p>
+    <w:p>
+      <w:r>
+        <w:rPr>
+          <w:noProof/>
+          <w:lang w:val="en-US"/>
+        </w:rPr>
+        <w:drawing>
+          <wp:inline distT="0" distB="0" distL="0" distR="0" wp14:anchorId="56FD7A45" wp14:editId="2BFF6DCD">
+            <wp:extent cx="5579745" cy="2988945"/>
+            <wp:effectExtent l="0" t="0" r="1905" b="1905"/>
+            <wp:docPr id="5" name="Picture 5"/>
+            <wp:cNvGraphicFramePr>
+              <a:graphicFrameLocks xmlns:a="http://schemas.openxmlformats.org/drawingml/2006/main" noChangeAspect="1"/>
+            </wp:cNvGraphicFramePr>
+            <a:graphic xmlns:a="http://schemas.openxmlformats.org/drawingml/2006/main">
+              <a:graphicData uri="http://schemas.openxmlformats.org/drawingml/2006/picture">
+                <pic:pic xmlns:pic="http://schemas.openxmlformats.org/drawingml/2006/picture">
+                  <pic:nvPicPr>
+                    <pic:cNvPr id="1" name=""/>
+                    <pic:cNvPicPr/>
+                  </pic:nvPicPr>
+                  <pic:blipFill>
+                    <a:blip r:embed="rId11"/>
+                    <a:stretch>
+                      <a:fillRect/>
+                    </a:stretch>
+                  </pic:blipFill>
+                  <pic:spPr>
+                    <a:xfrm>
+                      <a:off x="0" y="0"/>
+                      <a:ext cx="5579745" cy="2988945"/>
+                    </a:xfrm>
+                    <a:prstGeom prst="rect">
+                      <a:avLst/>
+                    </a:prstGeom>
+                  </pic:spPr>
+                </pic:pic>
+              </a:graphicData>
+            </a:graphic>
+          </wp:inline>
+        </w:drawing>
+      </w:r>
+    </w:p>
+    <w:p>
+      <w:pPr>
+        <w:pStyle w:val="1Nadpis"/>
+      </w:pPr>
+      <w:r>
+        <w:t>CyberSecurity</w:t>
+      </w:r>
+    </w:p>
+    <w:p>
+      <w:r>
+        <w:rPr>
+          <w:noProof/>
+          <w:lang w:val="en-US"/>
+        </w:rPr>
+        <w:drawing>
+          <wp:inline distT="0" distB="0" distL="0" distR="0" wp14:anchorId="738F5FCA" wp14:editId="5E5AB999">
+            <wp:extent cx="5219700" cy="3609975"/>
+            <wp:effectExtent l="0" t="0" r="0" b="9525"/>
+            <wp:docPr id="6" name="Picture 6"/>
+            <wp:cNvGraphicFramePr>
+              <a:graphicFrameLocks xmlns:a="http://schemas.openxmlformats.org/drawingml/2006/main" noChangeAspect="1"/>
+            </wp:cNvGraphicFramePr>
+            <a:graphic xmlns:a="http://schemas.openxmlformats.org/drawingml/2006/main">
+              <a:graphicData uri="http://schemas.openxmlformats.org/drawingml/2006/picture">
+                <pic:pic xmlns:pic="http://schemas.openxmlformats.org/drawingml/2006/picture">
+                  <pic:nvPicPr>
+                    <pic:cNvPr id="1" name=""/>
+                    <pic:cNvPicPr/>
+                  </pic:nvPicPr>
+                  <pic:blipFill>
+                    <a:blip r:embed="rId12"/>
+                    <a:stretch>
+                      <a:fillRect/>
+                    </a:stretch>
+                  </pic:blipFill>
+                  <pic:spPr>
+                    <a:xfrm>
+                      <a:off x="0" y="0"/>
+                      <a:ext cx="5219700" cy="3609975"/>
+                    </a:xfrm>
+                    <a:prstGeom prst="rect">
+                      <a:avLst/>
+                    </a:prstGeom>
+                  </pic:spPr>
+                </pic:pic>
+              </a:graphicData>
+            </a:graphic>
+          </wp:inline>
+        </w:drawing>
+      </w:r>
+    </w:p>
+    <w:p>
+      <w:pPr>
+        <w:pStyle w:val="1Nadpis"/>
+      </w:pPr>
+      <w:r>
+        <w:t>Big Data</w:t>
+      </w:r>
+    </w:p>
+    <w:p>
+      <w:r>
+        <w:rPr>
+          <w:noProof/>
+          <w:lang w:val="en-US"/>
+        </w:rPr>
+        <w:drawing>
+          <wp:inline distT="0" distB="0" distL="0" distR="0" wp14:anchorId="6289F284" wp14:editId="46DACA9F">
+            <wp:extent cx="5579745" cy="3093085"/>
+            <wp:effectExtent l="0" t="0" r="1905" b="0"/>
+            <wp:docPr id="7" name="Picture 7"/>
+            <wp:cNvGraphicFramePr>
+              <a:graphicFrameLocks xmlns:a="http://schemas.openxmlformats.org/drawingml/2006/main" noChangeAspect="1"/>
+            </wp:cNvGraphicFramePr>
+            <a:graphic xmlns:a="http://schemas.openxmlformats.org/drawingml/2006/main">
+              <a:graphicData uri="http://schemas.openxmlformats.org/drawingml/2006/picture">
+                <pic:pic xmlns:pic="http://schemas.openxmlformats.org/drawingml/2006/picture">
+                  <pic:nvPicPr>
+                    <pic:cNvPr id="1" name=""/>
+                    <pic:cNvPicPr/>
+                  </pic:nvPicPr>
+                  <pic:blipFill>
+                    <a:blip r:embed="rId13"/>
+                    <a:stretch>
+                      <a:fillRect/>
+                    </a:stretch>
+                  </pic:blipFill>
+                  <pic:spPr>
+                    <a:xfrm>
+                      <a:off x="0" y="0"/>
+                      <a:ext cx="5579745" cy="3093085"/>
+                    </a:xfrm>
+                    <a:prstGeom prst="rect">
+                      <a:avLst/>
+                    </a:prstGeom>
+                  </pic:spPr>
+                </pic:pic>
+              </a:graphicData>
+            </a:graphic>
+          </wp:inline>
+        </w:drawing>
+      </w:r>
+    </w:p>
+    <w:p>
+      <w:pPr>
+        <w:pStyle w:val="1Nadpis"/>
+      </w:pPr>
+      <w:r>
+        <w:t>BlockChain</w:t>
+      </w:r>
+      <w:bookmarkStart w:id="1" w:name="_GoBack"/>
+      <w:bookmarkEnd w:id="1"/>
+    </w:p>
     <w:p>
       <w:pPr>
         <w:pStyle w:val="1Nadpis"/>
@@ -280,7 +444,7 @@
       </w:r>
     </w:p>
     <w:p>
-      <w:hyperlink r:id="rId11" w:history="1">
+      <w:hyperlink r:id="rId14" w:history="1">
         <w:r>
           <w:rPr>
             <w:rStyle w:val="Hyperlink"/>
@@ -288,13 +452,11 @@
           <w:t>https://www.youtube.com/watch?v=QyJZzq0v7Z4</w:t>
         </w:r>
       </w:hyperlink>
-      <w:bookmarkStart w:id="1" w:name="_GoBack"/>
-      <w:bookmarkEnd w:id="1"/>
     </w:p>
     <w:p/>
     <w:sectPr>
-      <w:headerReference w:type="default" r:id="rId12"/>
-      <w:footerReference w:type="default" r:id="rId13"/>
+      <w:headerReference w:type="default" r:id="rId15"/>
+      <w:footerReference w:type="default" r:id="rId16"/>
       <w:pgSz w:w="11906" w:h="16838"/>
       <w:pgMar w:top="1418" w:right="1418" w:bottom="1418" w:left="1701" w:header="709" w:footer="709" w:gutter="0"/>
       <w:cols w:space="708"/>
@@ -407,7 +569,7 @@
                 </wp:anchor>
               </w:drawing>
             </mc:Choice>
-            <mc:Fallback xmlns:w16se="http://schemas.microsoft.com/office/word/2015/wordml/symex" xmlns:w16cid="http://schemas.microsoft.com/office/word/2016/wordml/cid" xmlns:am3d="http://schemas.microsoft.com/office/drawing/2017/model3d" xmlns:aink="http://schemas.microsoft.com/office/drawing/2016/ink" xmlns:cx8="http://schemas.microsoft.com/office/drawing/2016/5/14/chartex" xmlns:cx7="http://schemas.microsoft.com/office/drawing/2016/5/13/chartex" xmlns:cx6="http://schemas.microsoft.com/office/drawing/2016/5/12/chartex" xmlns:cx5="http://schemas.microsoft.com/office/drawing/2016/5/11/chartex" xmlns:cx4="http://schemas.microsoft.com/office/drawing/2016/5/10/chartex" xmlns:cx3="http://schemas.microsoft.com/office/drawing/2016/5/9/chartex" xmlns:cx2="http://schemas.microsoft.com/office/drawing/2015/10/21/chartex" xmlns:cx1="http://schemas.microsoft.com/office/drawing/2015/9/8/chartex" xmlns:cx="http://schemas.microsoft.com/office/drawing/2014/chartex">
+            <mc:Fallback xmlns:cx="http://schemas.microsoft.com/office/drawing/2014/chartex" xmlns:cx1="http://schemas.microsoft.com/office/drawing/2015/9/8/chartex" xmlns:cx2="http://schemas.microsoft.com/office/drawing/2015/10/21/chartex" xmlns:cx3="http://schemas.microsoft.com/office/drawing/2016/5/9/chartex" xmlns:cx4="http://schemas.microsoft.com/office/drawing/2016/5/10/chartex" xmlns:cx5="http://schemas.microsoft.com/office/drawing/2016/5/11/chartex" xmlns:cx6="http://schemas.microsoft.com/office/drawing/2016/5/12/chartex" xmlns:cx7="http://schemas.microsoft.com/office/drawing/2016/5/13/chartex" xmlns:cx8="http://schemas.microsoft.com/office/drawing/2016/5/14/chartex" xmlns:aink="http://schemas.microsoft.com/office/drawing/2016/ink" xmlns:am3d="http://schemas.microsoft.com/office/drawing/2017/model3d" xmlns:w16cid="http://schemas.microsoft.com/office/word/2016/wordml/cid" xmlns:w16se="http://schemas.microsoft.com/office/word/2015/wordml/symex">
               <w:pict>
                 <v:line w14:anchorId="4773489F" id="Rovná spojnica 3" o:spid="_x0000_s1026" style="position:absolute;flip:y;z-index:251661312;visibility:visible;mso-wrap-style:square;mso-width-percent:0;mso-height-percent:0;mso-wrap-distance-left:9pt;mso-wrap-distance-top:0;mso-wrap-distance-right:9pt;mso-wrap-distance-bottom:0;mso-position-horizontal:left;mso-position-horizontal-relative:margin;mso-position-vertical:absolute;mso-position-vertical-relative:page;mso-width-percent:0;mso-height-percent:0;mso-width-relative:margin;mso-height-relative:margin" from="0,785.2pt" to="441.85pt,785.2pt" o:gfxdata="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" strokecolor="black [3200]" strokeweight=".5pt">
                   <v:stroke joinstyle="miter"/>
@@ -430,7 +592,7 @@
           <w:rPr>
             <w:noProof/>
           </w:rPr>
-          <w:t>2</w:t>
+          <w:t>5</w:t>
         </w:r>
         <w:r>
           <w:fldChar w:fldCharType="end"/>
@@ -533,7 +695,7 @@
             </wp:anchor>
           </w:drawing>
         </mc:Choice>
-        <mc:Fallback xmlns:w16se="http://schemas.microsoft.com/office/word/2015/wordml/symex" xmlns:w16cid="http://schemas.microsoft.com/office/word/2016/wordml/cid" xmlns:am3d="http://schemas.microsoft.com/office/drawing/2017/model3d" xmlns:aink="http://schemas.microsoft.com/office/drawing/2016/ink" xmlns:cx8="http://schemas.microsoft.com/office/drawing/2016/5/14/chartex" xmlns:cx7="http://schemas.microsoft.com/office/drawing/2016/5/13/chartex" xmlns:cx6="http://schemas.microsoft.com/office/drawing/2016/5/12/chartex" xmlns:cx5="http://schemas.microsoft.com/office/drawing/2016/5/11/chartex" xmlns:cx4="http://schemas.microsoft.com/office/drawing/2016/5/10/chartex" xmlns:cx3="http://schemas.microsoft.com/office/drawing/2016/5/9/chartex" xmlns:cx2="http://schemas.microsoft.com/office/drawing/2015/10/21/chartex" xmlns:cx1="http://schemas.microsoft.com/office/drawing/2015/9/8/chartex" xmlns:cx="http://schemas.microsoft.com/office/drawing/2014/chartex">
+        <mc:Fallback xmlns:cx="http://schemas.microsoft.com/office/drawing/2014/chartex" xmlns:cx1="http://schemas.microsoft.com/office/drawing/2015/9/8/chartex" xmlns:cx2="http://schemas.microsoft.com/office/drawing/2015/10/21/chartex" xmlns:cx3="http://schemas.microsoft.com/office/drawing/2016/5/9/chartex" xmlns:cx4="http://schemas.microsoft.com/office/drawing/2016/5/10/chartex" xmlns:cx5="http://schemas.microsoft.com/office/drawing/2016/5/11/chartex" xmlns:cx6="http://schemas.microsoft.com/office/drawing/2016/5/12/chartex" xmlns:cx7="http://schemas.microsoft.com/office/drawing/2016/5/13/chartex" xmlns:cx8="http://schemas.microsoft.com/office/drawing/2016/5/14/chartex" xmlns:aink="http://schemas.microsoft.com/office/drawing/2016/ink" xmlns:am3d="http://schemas.microsoft.com/office/drawing/2017/model3d" xmlns:w16cid="http://schemas.microsoft.com/office/word/2016/wordml/cid" xmlns:w16se="http://schemas.microsoft.com/office/word/2015/wordml/symex">
           <w:pict>
             <v:line w14:anchorId="6C26ECBC" id="Rovná spojnica 2" o:spid="_x0000_s1026" style="position:absolute;flip:y;z-index:251659264;visibility:visible;mso-wrap-style:square;mso-width-percent:0;mso-height-percent:0;mso-wrap-distance-left:9pt;mso-wrap-distance-top:0;mso-wrap-distance-right:9pt;mso-wrap-distance-bottom:0;mso-position-horizontal:absolute;mso-position-horizontal-relative:margin;mso-position-vertical:absolute;mso-position-vertical-relative:page;mso-width-percent:0;mso-height-percent:0;mso-width-relative:margin;mso-height-relative:margin" from="0,51.45pt" to="441.85pt,51.45pt" o:gfxdata="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" strokecolor="black [3200]" strokeweight=".5pt">
               <v:stroke joinstyle="miter"/>
@@ -7551,7 +7713,7 @@
 </file>
 
 <file path=customXml/itemProps1.xml><?xml version="1.0" encoding="utf-8"?>
-<ds:datastoreItem xmlns:ds="http://schemas.openxmlformats.org/officeDocument/2006/customXml" ds:itemID="{6BD0D5C0-1946-401D-BBB7-ED3342232039}">
+<ds:datastoreItem xmlns:ds="http://schemas.openxmlformats.org/officeDocument/2006/customXml" ds:itemID="{700B506E-CF99-4C57-B999-F67094BB48E6}">
   <ds:schemaRefs>
     <ds:schemaRef ds:uri="http://schemas.openxmlformats.org/officeDocument/2006/bibliography"/>
   </ds:schemaRefs>

</xml_diff>

<commit_message>
kubernetes, monitoring prep, csa pro
</commit_message>
<xml_diff>
--- a/03-Scope/Future.docx
+++ b/03-Scope/Future.docx
@@ -26,7 +26,7 @@
       <w:sdtContent>
         <w:p>
           <w:pPr>
-            <w:pStyle w:val="TOCHeading"/>
+            <w:pStyle w:val="Tartalomjegyzkcmsora"/>
             <w:rPr>
               <w:b/>
               <w:color w:val="auto"/>
@@ -42,7 +42,7 @@
         </w:p>
         <w:p>
           <w:pPr>
-            <w:pStyle w:val="TOC1"/>
+            <w:pStyle w:val="TJ1"/>
             <w:rPr>
               <w:rFonts w:eastAsiaTheme="minorEastAsia"/>
               <w:noProof/>
@@ -58,10 +58,10 @@
           <w:r>
             <w:fldChar w:fldCharType="separate"/>
           </w:r>
-          <w:hyperlink w:anchor="_Toc21850151" w:history="1">
+          <w:hyperlink w:anchor="_Toc68545221" w:history="1">
             <w:r>
               <w:rPr>
-                <w:rStyle w:val="Hyperlink"/>
+                <w:rStyle w:val="Hiperhivatkozs"/>
                 <w:noProof/>
               </w:rPr>
               <w:t>1.</w:t>
@@ -76,7 +76,7 @@
             </w:r>
             <w:r>
               <w:rPr>
-                <w:rStyle w:val="Hyperlink"/>
+                <w:rStyle w:val="Hiperhivatkozs"/>
                 <w:noProof/>
               </w:rPr>
               <w:t>Edge Computing</w:t>
@@ -100,7 +100,7 @@
                 <w:noProof/>
                 <w:webHidden/>
               </w:rPr>
-              <w:instrText xml:space="preserve"> PAGEREF _Toc21850151 \h </w:instrText>
+              <w:instrText xml:space="preserve"> PAGEREF _Toc68545221 \h </w:instrText>
             </w:r>
             <w:r>
               <w:rPr>
@@ -132,6 +132,416 @@
           </w:hyperlink>
         </w:p>
         <w:p>
+          <w:pPr>
+            <w:pStyle w:val="TJ1"/>
+            <w:rPr>
+              <w:rFonts w:eastAsiaTheme="minorEastAsia"/>
+              <w:noProof/>
+              <w:lang w:val="en-US"/>
+            </w:rPr>
+          </w:pPr>
+          <w:hyperlink w:anchor="_Toc68545222" w:history="1">
+            <w:r>
+              <w:rPr>
+                <w:rStyle w:val="Hiperhivatkozs"/>
+                <w:noProof/>
+              </w:rPr>
+              <w:t>2.</w:t>
+            </w:r>
+            <w:r>
+              <w:rPr>
+                <w:rFonts w:eastAsiaTheme="minorEastAsia"/>
+                <w:noProof/>
+                <w:lang w:val="en-US"/>
+              </w:rPr>
+              <w:tab/>
+            </w:r>
+            <w:r>
+              <w:rPr>
+                <w:rStyle w:val="Hiperhivatkozs"/>
+                <w:noProof/>
+              </w:rPr>
+              <w:t>IoT</w:t>
+            </w:r>
+            <w:r>
+              <w:rPr>
+                <w:noProof/>
+                <w:webHidden/>
+              </w:rPr>
+              <w:tab/>
+            </w:r>
+            <w:r>
+              <w:rPr>
+                <w:noProof/>
+                <w:webHidden/>
+              </w:rPr>
+              <w:fldChar w:fldCharType="begin"/>
+            </w:r>
+            <w:r>
+              <w:rPr>
+                <w:noProof/>
+                <w:webHidden/>
+              </w:rPr>
+              <w:instrText xml:space="preserve"> PAGEREF _Toc68545222 \h </w:instrText>
+            </w:r>
+            <w:r>
+              <w:rPr>
+                <w:noProof/>
+                <w:webHidden/>
+              </w:rPr>
+            </w:r>
+            <w:r>
+              <w:rPr>
+                <w:noProof/>
+                <w:webHidden/>
+              </w:rPr>
+              <w:fldChar w:fldCharType="separate"/>
+            </w:r>
+            <w:r>
+              <w:rPr>
+                <w:noProof/>
+                <w:webHidden/>
+              </w:rPr>
+              <w:t>3</w:t>
+            </w:r>
+            <w:r>
+              <w:rPr>
+                <w:noProof/>
+                <w:webHidden/>
+              </w:rPr>
+              <w:fldChar w:fldCharType="end"/>
+            </w:r>
+          </w:hyperlink>
+        </w:p>
+        <w:p>
+          <w:pPr>
+            <w:pStyle w:val="TJ1"/>
+            <w:rPr>
+              <w:rFonts w:eastAsiaTheme="minorEastAsia"/>
+              <w:noProof/>
+              <w:lang w:val="en-US"/>
+            </w:rPr>
+          </w:pPr>
+          <w:hyperlink w:anchor="_Toc68545223" w:history="1">
+            <w:r>
+              <w:rPr>
+                <w:rStyle w:val="Hiperhivatkozs"/>
+                <w:noProof/>
+              </w:rPr>
+              <w:t>3.</w:t>
+            </w:r>
+            <w:r>
+              <w:rPr>
+                <w:rFonts w:eastAsiaTheme="minorEastAsia"/>
+                <w:noProof/>
+                <w:lang w:val="en-US"/>
+              </w:rPr>
+              <w:tab/>
+            </w:r>
+            <w:r>
+              <w:rPr>
+                <w:rStyle w:val="Hiperhivatkozs"/>
+                <w:noProof/>
+              </w:rPr>
+              <w:t>CyberSecurity</w:t>
+            </w:r>
+            <w:r>
+              <w:rPr>
+                <w:noProof/>
+                <w:webHidden/>
+              </w:rPr>
+              <w:tab/>
+            </w:r>
+            <w:r>
+              <w:rPr>
+                <w:noProof/>
+                <w:webHidden/>
+              </w:rPr>
+              <w:fldChar w:fldCharType="begin"/>
+            </w:r>
+            <w:r>
+              <w:rPr>
+                <w:noProof/>
+                <w:webHidden/>
+              </w:rPr>
+              <w:instrText xml:space="preserve"> PAGEREF _Toc68545223 \h </w:instrText>
+            </w:r>
+            <w:r>
+              <w:rPr>
+                <w:noProof/>
+                <w:webHidden/>
+              </w:rPr>
+            </w:r>
+            <w:r>
+              <w:rPr>
+                <w:noProof/>
+                <w:webHidden/>
+              </w:rPr>
+              <w:fldChar w:fldCharType="separate"/>
+            </w:r>
+            <w:r>
+              <w:rPr>
+                <w:noProof/>
+                <w:webHidden/>
+              </w:rPr>
+              <w:t>4</w:t>
+            </w:r>
+            <w:r>
+              <w:rPr>
+                <w:noProof/>
+                <w:webHidden/>
+              </w:rPr>
+              <w:fldChar w:fldCharType="end"/>
+            </w:r>
+          </w:hyperlink>
+        </w:p>
+        <w:p>
+          <w:pPr>
+            <w:pStyle w:val="TJ1"/>
+            <w:rPr>
+              <w:rFonts w:eastAsiaTheme="minorEastAsia"/>
+              <w:noProof/>
+              <w:lang w:val="en-US"/>
+            </w:rPr>
+          </w:pPr>
+          <w:hyperlink w:anchor="_Toc68545224" w:history="1">
+            <w:r>
+              <w:rPr>
+                <w:rStyle w:val="Hiperhivatkozs"/>
+                <w:noProof/>
+              </w:rPr>
+              <w:t>4.</w:t>
+            </w:r>
+            <w:r>
+              <w:rPr>
+                <w:rFonts w:eastAsiaTheme="minorEastAsia"/>
+                <w:noProof/>
+                <w:lang w:val="en-US"/>
+              </w:rPr>
+              <w:tab/>
+            </w:r>
+            <w:r>
+              <w:rPr>
+                <w:rStyle w:val="Hiperhivatkozs"/>
+                <w:noProof/>
+              </w:rPr>
+              <w:t>Big Data</w:t>
+            </w:r>
+            <w:r>
+              <w:rPr>
+                <w:noProof/>
+                <w:webHidden/>
+              </w:rPr>
+              <w:tab/>
+            </w:r>
+            <w:r>
+              <w:rPr>
+                <w:noProof/>
+                <w:webHidden/>
+              </w:rPr>
+              <w:fldChar w:fldCharType="begin"/>
+            </w:r>
+            <w:r>
+              <w:rPr>
+                <w:noProof/>
+                <w:webHidden/>
+              </w:rPr>
+              <w:instrText xml:space="preserve"> PAGEREF _Toc68545224 \h </w:instrText>
+            </w:r>
+            <w:r>
+              <w:rPr>
+                <w:noProof/>
+                <w:webHidden/>
+              </w:rPr>
+            </w:r>
+            <w:r>
+              <w:rPr>
+                <w:noProof/>
+                <w:webHidden/>
+              </w:rPr>
+              <w:fldChar w:fldCharType="separate"/>
+            </w:r>
+            <w:r>
+              <w:rPr>
+                <w:noProof/>
+                <w:webHidden/>
+              </w:rPr>
+              <w:t>5</w:t>
+            </w:r>
+            <w:r>
+              <w:rPr>
+                <w:noProof/>
+                <w:webHidden/>
+              </w:rPr>
+              <w:fldChar w:fldCharType="end"/>
+            </w:r>
+          </w:hyperlink>
+        </w:p>
+        <w:p>
+          <w:pPr>
+            <w:pStyle w:val="TJ1"/>
+            <w:rPr>
+              <w:rFonts w:eastAsiaTheme="minorEastAsia"/>
+              <w:noProof/>
+              <w:lang w:val="en-US"/>
+            </w:rPr>
+          </w:pPr>
+          <w:hyperlink w:anchor="_Toc68545225" w:history="1">
+            <w:r>
+              <w:rPr>
+                <w:rStyle w:val="Hiperhivatkozs"/>
+                <w:noProof/>
+              </w:rPr>
+              <w:t>5.</w:t>
+            </w:r>
+            <w:r>
+              <w:rPr>
+                <w:rFonts w:eastAsiaTheme="minorEastAsia"/>
+                <w:noProof/>
+                <w:lang w:val="en-US"/>
+              </w:rPr>
+              <w:tab/>
+            </w:r>
+            <w:r>
+              <w:rPr>
+                <w:rStyle w:val="Hiperhivatkozs"/>
+                <w:noProof/>
+              </w:rPr>
+              <w:t>BlockChain</w:t>
+            </w:r>
+            <w:r>
+              <w:rPr>
+                <w:noProof/>
+                <w:webHidden/>
+              </w:rPr>
+              <w:tab/>
+            </w:r>
+            <w:r>
+              <w:rPr>
+                <w:noProof/>
+                <w:webHidden/>
+              </w:rPr>
+              <w:fldChar w:fldCharType="begin"/>
+            </w:r>
+            <w:r>
+              <w:rPr>
+                <w:noProof/>
+                <w:webHidden/>
+              </w:rPr>
+              <w:instrText xml:space="preserve"> PAGEREF _Toc68545225 \h </w:instrText>
+            </w:r>
+            <w:r>
+              <w:rPr>
+                <w:noProof/>
+                <w:webHidden/>
+              </w:rPr>
+            </w:r>
+            <w:r>
+              <w:rPr>
+                <w:noProof/>
+                <w:webHidden/>
+              </w:rPr>
+              <w:fldChar w:fldCharType="separate"/>
+            </w:r>
+            <w:r>
+              <w:rPr>
+                <w:noProof/>
+                <w:webHidden/>
+              </w:rPr>
+              <w:t>6</w:t>
+            </w:r>
+            <w:r>
+              <w:rPr>
+                <w:noProof/>
+                <w:webHidden/>
+              </w:rPr>
+              <w:fldChar w:fldCharType="end"/>
+            </w:r>
+          </w:hyperlink>
+        </w:p>
+        <w:p>
+          <w:pPr>
+            <w:pStyle w:val="TJ1"/>
+            <w:rPr>
+              <w:rFonts w:eastAsiaTheme="minorEastAsia"/>
+              <w:noProof/>
+              <w:lang w:val="en-US"/>
+            </w:rPr>
+          </w:pPr>
+          <w:hyperlink w:anchor="_Toc68545226" w:history="1">
+            <w:r>
+              <w:rPr>
+                <w:rStyle w:val="Hiperhivatkozs"/>
+                <w:noProof/>
+              </w:rPr>
+              <w:t>6.</w:t>
+            </w:r>
+            <w:r>
+              <w:rPr>
+                <w:rFonts w:eastAsiaTheme="minorEastAsia"/>
+                <w:noProof/>
+                <w:lang w:val="en-US"/>
+              </w:rPr>
+              <w:tab/>
+            </w:r>
+            <w:r>
+              <w:rPr>
+                <w:rStyle w:val="Hiperhivatkozs"/>
+                <w:noProof/>
+              </w:rPr>
+              <w:t>Functional Programming</w:t>
+            </w:r>
+            <w:r>
+              <w:rPr>
+                <w:noProof/>
+                <w:webHidden/>
+              </w:rPr>
+              <w:tab/>
+            </w:r>
+            <w:r>
+              <w:rPr>
+                <w:noProof/>
+                <w:webHidden/>
+              </w:rPr>
+              <w:fldChar w:fldCharType="begin"/>
+            </w:r>
+            <w:r>
+              <w:rPr>
+                <w:noProof/>
+                <w:webHidden/>
+              </w:rPr>
+              <w:instrText xml:space="preserve"> PAGEREF _Toc68545226 \h </w:instrText>
+            </w:r>
+            <w:r>
+              <w:rPr>
+                <w:noProof/>
+                <w:webHidden/>
+              </w:rPr>
+            </w:r>
+            <w:r>
+              <w:rPr>
+                <w:noProof/>
+                <w:webHidden/>
+              </w:rPr>
+              <w:fldChar w:fldCharType="separate"/>
+            </w:r>
+            <w:r>
+              <w:rPr>
+                <w:noProof/>
+                <w:webHidden/>
+              </w:rPr>
+              <w:t>7</w:t>
+            </w:r>
+            <w:r>
+              <w:rPr>
+                <w:noProof/>
+                <w:webHidden/>
+              </w:rPr>
+              <w:fldChar w:fldCharType="end"/>
+            </w:r>
+          </w:hyperlink>
+        </w:p>
+        <w:p>
           <w:r>
             <w:rPr>
               <w:b/>
@@ -158,7 +568,7 @@
         <w:pStyle w:val="1Nadpis"/>
         <w:jc w:val="both"/>
       </w:pPr>
-      <w:bookmarkStart w:id="0" w:name="_Toc21850151"/>
+      <w:bookmarkStart w:id="0" w:name="_Toc68545221"/>
       <w:r>
         <w:lastRenderedPageBreak/>
         <w:t>Edge Computing</w:t>
@@ -169,7 +579,7 @@
       <w:hyperlink r:id="rId8" w:history="1">
         <w:r>
           <w:rPr>
-            <w:rStyle w:val="Hyperlink"/>
+            <w:rStyle w:val="Hiperhivatkozs"/>
           </w:rPr>
           <w:t>https://www.youtube.com/watch?v=l9tOd6fHR-U</w:t>
         </w:r>
@@ -276,9 +686,12 @@
       <w:pPr>
         <w:pStyle w:val="1Nadpis"/>
       </w:pPr>
+      <w:bookmarkStart w:id="1" w:name="_Toc68545222"/>
       <w:r>
+        <w:lastRenderedPageBreak/>
         <w:t>IoT</w:t>
       </w:r>
+      <w:bookmarkEnd w:id="1"/>
     </w:p>
     <w:p>
       <w:r>
@@ -327,9 +740,12 @@
       <w:pPr>
         <w:pStyle w:val="1Nadpis"/>
       </w:pPr>
+      <w:bookmarkStart w:id="2" w:name="_Toc68545223"/>
       <w:r>
+        <w:lastRenderedPageBreak/>
         <w:t>CyberSecurity</w:t>
       </w:r>
+      <w:bookmarkEnd w:id="2"/>
     </w:p>
     <w:p>
       <w:r>
@@ -378,9 +794,12 @@
       <w:pPr>
         <w:pStyle w:val="1Nadpis"/>
       </w:pPr>
+      <w:bookmarkStart w:id="3" w:name="_Toc68545224"/>
       <w:r>
+        <w:lastRenderedPageBreak/>
         <w:t>Big Data</w:t>
       </w:r>
+      <w:bookmarkEnd w:id="3"/>
     </w:p>
     <w:p>
       <w:r>
@@ -429,25 +848,31 @@
       <w:pPr>
         <w:pStyle w:val="1Nadpis"/>
       </w:pPr>
+      <w:bookmarkStart w:id="4" w:name="_Toc68545225"/>
+      <w:bookmarkStart w:id="5" w:name="_GoBack"/>
+      <w:bookmarkEnd w:id="5"/>
       <w:r>
+        <w:lastRenderedPageBreak/>
         <w:t>BlockChain</w:t>
       </w:r>
-      <w:bookmarkStart w:id="1" w:name="_GoBack"/>
-      <w:bookmarkEnd w:id="1"/>
+      <w:bookmarkEnd w:id="4"/>
     </w:p>
     <w:p>
       <w:pPr>
         <w:pStyle w:val="1Nadpis"/>
       </w:pPr>
+      <w:bookmarkStart w:id="6" w:name="_Toc68545226"/>
       <w:r>
+        <w:lastRenderedPageBreak/>
         <w:t>Functional Programming</w:t>
       </w:r>
+      <w:bookmarkEnd w:id="6"/>
     </w:p>
     <w:p>
       <w:hyperlink r:id="rId14" w:history="1">
         <w:r>
           <w:rPr>
-            <w:rStyle w:val="Hyperlink"/>
+            <w:rStyle w:val="Hiperhivatkozs"/>
           </w:rPr>
           <w:t>https://www.youtube.com/watch?v=QyJZzq0v7Z4</w:t>
         </w:r>
@@ -505,7 +930,7 @@
     <w:sdtContent>
       <w:p>
         <w:pPr>
-          <w:pStyle w:val="Footer"/>
+          <w:pStyle w:val="llb"/>
           <w:jc w:val="center"/>
         </w:pPr>
         <w:r>
@@ -569,7 +994,7 @@
                 </wp:anchor>
               </w:drawing>
             </mc:Choice>
-            <mc:Fallback xmlns:cx="http://schemas.microsoft.com/office/drawing/2014/chartex" xmlns:cx1="http://schemas.microsoft.com/office/drawing/2015/9/8/chartex" xmlns:cx2="http://schemas.microsoft.com/office/drawing/2015/10/21/chartex" xmlns:cx3="http://schemas.microsoft.com/office/drawing/2016/5/9/chartex" xmlns:cx4="http://schemas.microsoft.com/office/drawing/2016/5/10/chartex" xmlns:cx5="http://schemas.microsoft.com/office/drawing/2016/5/11/chartex" xmlns:cx6="http://schemas.microsoft.com/office/drawing/2016/5/12/chartex" xmlns:cx7="http://schemas.microsoft.com/office/drawing/2016/5/13/chartex" xmlns:cx8="http://schemas.microsoft.com/office/drawing/2016/5/14/chartex" xmlns:aink="http://schemas.microsoft.com/office/drawing/2016/ink" xmlns:am3d="http://schemas.microsoft.com/office/drawing/2017/model3d" xmlns:w16cid="http://schemas.microsoft.com/office/word/2016/wordml/cid" xmlns:w16se="http://schemas.microsoft.com/office/word/2015/wordml/symex">
+            <mc:Fallback xmlns:w16se="http://schemas.microsoft.com/office/word/2015/wordml/symex" xmlns:w16cid="http://schemas.microsoft.com/office/word/2016/wordml/cid" xmlns:am3d="http://schemas.microsoft.com/office/drawing/2017/model3d" xmlns:aink="http://schemas.microsoft.com/office/drawing/2016/ink" xmlns:cx8="http://schemas.microsoft.com/office/drawing/2016/5/14/chartex" xmlns:cx7="http://schemas.microsoft.com/office/drawing/2016/5/13/chartex" xmlns:cx6="http://schemas.microsoft.com/office/drawing/2016/5/12/chartex" xmlns:cx5="http://schemas.microsoft.com/office/drawing/2016/5/11/chartex" xmlns:cx4="http://schemas.microsoft.com/office/drawing/2016/5/10/chartex" xmlns:cx3="http://schemas.microsoft.com/office/drawing/2016/5/9/chartex" xmlns:cx2="http://schemas.microsoft.com/office/drawing/2015/10/21/chartex" xmlns:cx1="http://schemas.microsoft.com/office/drawing/2015/9/8/chartex" xmlns:cx="http://schemas.microsoft.com/office/drawing/2014/chartex">
               <w:pict>
                 <v:line w14:anchorId="4773489F" id="Rovná spojnica 3" o:spid="_x0000_s1026" style="position:absolute;flip:y;z-index:251661312;visibility:visible;mso-wrap-style:square;mso-width-percent:0;mso-height-percent:0;mso-wrap-distance-left:9pt;mso-wrap-distance-top:0;mso-wrap-distance-right:9pt;mso-wrap-distance-bottom:0;mso-position-horizontal:left;mso-position-horizontal-relative:margin;mso-position-vertical:absolute;mso-position-vertical-relative:page;mso-width-percent:0;mso-height-percent:0;mso-width-relative:margin;mso-height-relative:margin" from="0,785.2pt" to="441.85pt,785.2pt" o:gfxdata="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" strokecolor="black [3200]" strokeweight=".5pt">
                   <v:stroke joinstyle="miter"/>
@@ -592,7 +1017,7 @@
           <w:rPr>
             <w:noProof/>
           </w:rPr>
-          <w:t>5</w:t>
+          <w:t>6</w:t>
         </w:r>
         <w:r>
           <w:fldChar w:fldCharType="end"/>
@@ -632,7 +1057,7 @@
 <w:hdr xmlns:wpc="http://schemas.microsoft.com/office/word/2010/wordprocessingCanvas" xmlns:mc="http://schemas.openxmlformats.org/markup-compatibility/2006" xmlns:o="urn:schemas-microsoft-com:office:office" xmlns:r="http://schemas.openxmlformats.org/officeDocument/2006/relationships" xmlns:m="http://schemas.openxmlformats.org/officeDocument/2006/math" xmlns:v="urn:schemas-microsoft-com:vml" xmlns:wp14="http://schemas.microsoft.com/office/word/2010/wordprocessingDrawing" xmlns:wp="http://schemas.openxmlformats.org/drawingml/2006/wordprocessingDrawing" xmlns:w10="urn:schemas-microsoft-com:office:word" xmlns:w="http://schemas.openxmlformats.org/wordprocessingml/2006/main" xmlns:w14="http://schemas.microsoft.com/office/word/2010/wordml" xmlns:w15="http://schemas.microsoft.com/office/word/2012/wordml" xmlns:wpg="http://schemas.microsoft.com/office/word/2010/wordprocessingGroup" xmlns:wpi="http://schemas.microsoft.com/office/word/2010/wordprocessingInk" xmlns:wne="http://schemas.microsoft.com/office/word/2006/wordml" xmlns:wps="http://schemas.microsoft.com/office/word/2010/wordprocessingShape" mc:Ignorable="w14 w15 wp14">
   <w:p>
     <w:pPr>
-      <w:pStyle w:val="Header"/>
+      <w:pStyle w:val="lfej"/>
     </w:pPr>
     <w:r>
       <w:rPr>
@@ -695,7 +1120,7 @@
             </wp:anchor>
           </w:drawing>
         </mc:Choice>
-        <mc:Fallback xmlns:cx="http://schemas.microsoft.com/office/drawing/2014/chartex" xmlns:cx1="http://schemas.microsoft.com/office/drawing/2015/9/8/chartex" xmlns:cx2="http://schemas.microsoft.com/office/drawing/2015/10/21/chartex" xmlns:cx3="http://schemas.microsoft.com/office/drawing/2016/5/9/chartex" xmlns:cx4="http://schemas.microsoft.com/office/drawing/2016/5/10/chartex" xmlns:cx5="http://schemas.microsoft.com/office/drawing/2016/5/11/chartex" xmlns:cx6="http://schemas.microsoft.com/office/drawing/2016/5/12/chartex" xmlns:cx7="http://schemas.microsoft.com/office/drawing/2016/5/13/chartex" xmlns:cx8="http://schemas.microsoft.com/office/drawing/2016/5/14/chartex" xmlns:aink="http://schemas.microsoft.com/office/drawing/2016/ink" xmlns:am3d="http://schemas.microsoft.com/office/drawing/2017/model3d" xmlns:w16cid="http://schemas.microsoft.com/office/word/2016/wordml/cid" xmlns:w16se="http://schemas.microsoft.com/office/word/2015/wordml/symex">
+        <mc:Fallback xmlns:w16se="http://schemas.microsoft.com/office/word/2015/wordml/symex" xmlns:w16cid="http://schemas.microsoft.com/office/word/2016/wordml/cid" xmlns:am3d="http://schemas.microsoft.com/office/drawing/2017/model3d" xmlns:aink="http://schemas.microsoft.com/office/drawing/2016/ink" xmlns:cx8="http://schemas.microsoft.com/office/drawing/2016/5/14/chartex" xmlns:cx7="http://schemas.microsoft.com/office/drawing/2016/5/13/chartex" xmlns:cx6="http://schemas.microsoft.com/office/drawing/2016/5/12/chartex" xmlns:cx5="http://schemas.microsoft.com/office/drawing/2016/5/11/chartex" xmlns:cx4="http://schemas.microsoft.com/office/drawing/2016/5/10/chartex" xmlns:cx3="http://schemas.microsoft.com/office/drawing/2016/5/9/chartex" xmlns:cx2="http://schemas.microsoft.com/office/drawing/2015/10/21/chartex" xmlns:cx1="http://schemas.microsoft.com/office/drawing/2015/9/8/chartex" xmlns:cx="http://schemas.microsoft.com/office/drawing/2014/chartex">
           <w:pict>
             <v:line w14:anchorId="6C26ECBC" id="Rovná spojnica 2" o:spid="_x0000_s1026" style="position:absolute;flip:y;z-index:251659264;visibility:visible;mso-wrap-style:square;mso-width-percent:0;mso-height-percent:0;mso-wrap-distance-left:9pt;mso-wrap-distance-top:0;mso-wrap-distance-right:9pt;mso-wrap-distance-bottom:0;mso-position-horizontal:absolute;mso-position-horizontal-relative:margin;mso-position-vertical:absolute;mso-position-vertical-relative:page;mso-width-percent:0;mso-height-percent:0;mso-width-relative:margin;mso-height-relative:margin" from="0,51.45pt" to="441.85pt,51.45pt" o:gfxdata="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" strokecolor="black [3200]" strokeweight=".5pt">
               <v:stroke joinstyle="miter"/>
@@ -6644,7 +7069,7 @@
     <w:lsdException w:name="List Table 6 Colorful Accent 6" w:uiPriority="51"/>
     <w:lsdException w:name="List Table 7 Colorful Accent 6" w:uiPriority="52"/>
   </w:latentStyles>
-  <w:style w:type="paragraph" w:default="1" w:styleId="Normal">
+  <w:style w:type="paragraph" w:default="1" w:styleId="Norml">
     <w:name w:val="Normal"/>
     <w:qFormat/>
     <w:rsid w:val="0077530D"/>
@@ -6652,11 +7077,11 @@
       <w:spacing w:line="360" w:lineRule="auto"/>
     </w:pPr>
   </w:style>
-  <w:style w:type="paragraph" w:styleId="Heading1">
+  <w:style w:type="paragraph" w:styleId="Cmsor1">
     <w:name w:val="heading 1"/>
-    <w:basedOn w:val="Normal"/>
-    <w:next w:val="Normal"/>
-    <w:link w:val="Heading1Char"/>
+    <w:basedOn w:val="Norml"/>
+    <w:next w:val="Norml"/>
+    <w:link w:val="Cmsor1Char"/>
     <w:uiPriority w:val="9"/>
     <w:qFormat/>
     <w:rsid w:val="008F1ED2"/>
@@ -6673,11 +7098,11 @@
       <w:szCs w:val="32"/>
     </w:rPr>
   </w:style>
-  <w:style w:type="paragraph" w:styleId="Heading2">
+  <w:style w:type="paragraph" w:styleId="Cmsor2">
     <w:name w:val="heading 2"/>
-    <w:basedOn w:val="Normal"/>
-    <w:next w:val="Normal"/>
-    <w:link w:val="Heading2Char"/>
+    <w:basedOn w:val="Norml"/>
+    <w:next w:val="Norml"/>
+    <w:link w:val="Cmsor2Char"/>
     <w:uiPriority w:val="9"/>
     <w:unhideWhenUsed/>
     <w:rsid w:val="008F1ED2"/>
@@ -6694,11 +7119,11 @@
       <w:szCs w:val="26"/>
     </w:rPr>
   </w:style>
-  <w:style w:type="paragraph" w:styleId="Heading3">
+  <w:style w:type="paragraph" w:styleId="Cmsor3">
     <w:name w:val="heading 3"/>
-    <w:basedOn w:val="Normal"/>
-    <w:next w:val="Normal"/>
-    <w:link w:val="Heading3Char"/>
+    <w:basedOn w:val="Norml"/>
+    <w:next w:val="Norml"/>
+    <w:link w:val="Cmsor3Char"/>
     <w:uiPriority w:val="9"/>
     <w:unhideWhenUsed/>
     <w:rsid w:val="004E7B04"/>
@@ -6715,11 +7140,11 @@
       <w:szCs w:val="24"/>
     </w:rPr>
   </w:style>
-  <w:style w:type="paragraph" w:styleId="Heading4">
+  <w:style w:type="paragraph" w:styleId="Cmsor4">
     <w:name w:val="heading 4"/>
-    <w:basedOn w:val="Normal"/>
-    <w:next w:val="Normal"/>
-    <w:link w:val="Heading4Char"/>
+    <w:basedOn w:val="Norml"/>
+    <w:next w:val="Norml"/>
+    <w:link w:val="Cmsor4Char"/>
     <w:uiPriority w:val="9"/>
     <w:unhideWhenUsed/>
     <w:qFormat/>
@@ -6737,13 +7162,13 @@
       <w:color w:val="2E74B5" w:themeColor="accent1" w:themeShade="BF"/>
     </w:rPr>
   </w:style>
-  <w:style w:type="character" w:default="1" w:styleId="DefaultParagraphFont">
+  <w:style w:type="character" w:default="1" w:styleId="Bekezdsalapbettpusa">
     <w:name w:val="Default Paragraph Font"/>
     <w:uiPriority w:val="1"/>
     <w:semiHidden/>
     <w:unhideWhenUsed/>
   </w:style>
-  <w:style w:type="table" w:default="1" w:styleId="TableNormal">
+  <w:style w:type="table" w:default="1" w:styleId="Normltblzat">
     <w:name w:val="Normal Table"/>
     <w:uiPriority w:val="99"/>
     <w:semiHidden/>
@@ -6758,16 +7183,16 @@
       </w:tblCellMar>
     </w:tblPr>
   </w:style>
-  <w:style w:type="numbering" w:default="1" w:styleId="NoList">
+  <w:style w:type="numbering" w:default="1" w:styleId="Nemlista">
     <w:name w:val="No List"/>
     <w:uiPriority w:val="99"/>
     <w:semiHidden/>
     <w:unhideWhenUsed/>
   </w:style>
-  <w:style w:type="character" w:customStyle="1" w:styleId="Heading1Char">
-    <w:name w:val="Heading 1 Char"/>
-    <w:basedOn w:val="DefaultParagraphFont"/>
-    <w:link w:val="Heading1"/>
+  <w:style w:type="character" w:customStyle="1" w:styleId="Cmsor1Char">
+    <w:name w:val="Címsor 1 Char"/>
+    <w:basedOn w:val="Bekezdsalapbettpusa"/>
+    <w:link w:val="Cmsor1"/>
     <w:uiPriority w:val="9"/>
     <w:rsid w:val="008F1ED2"/>
     <w:rPr>
@@ -6777,10 +7202,10 @@
       <w:szCs w:val="32"/>
     </w:rPr>
   </w:style>
-  <w:style w:type="character" w:customStyle="1" w:styleId="Heading2Char">
-    <w:name w:val="Heading 2 Char"/>
-    <w:basedOn w:val="DefaultParagraphFont"/>
-    <w:link w:val="Heading2"/>
+  <w:style w:type="character" w:customStyle="1" w:styleId="Cmsor2Char">
+    <w:name w:val="Címsor 2 Char"/>
+    <w:basedOn w:val="Bekezdsalapbettpusa"/>
+    <w:link w:val="Cmsor2"/>
     <w:uiPriority w:val="9"/>
     <w:rsid w:val="008F1ED2"/>
     <w:rPr>
@@ -6790,9 +7215,9 @@
       <w:szCs w:val="26"/>
     </w:rPr>
   </w:style>
-  <w:style w:type="paragraph" w:styleId="ListParagraph">
+  <w:style w:type="paragraph" w:styleId="Listaszerbekezds">
     <w:name w:val="List Paragraph"/>
-    <w:basedOn w:val="Normal"/>
+    <w:basedOn w:val="Norml"/>
     <w:uiPriority w:val="34"/>
     <w:qFormat/>
     <w:rsid w:val="004E7B04"/>
@@ -6803,8 +7228,8 @@
   </w:style>
   <w:style w:type="paragraph" w:customStyle="1" w:styleId="2Nadpis">
     <w:name w:val="2. Nadpis"/>
-    <w:basedOn w:val="Heading2"/>
-    <w:next w:val="Normal"/>
+    <w:basedOn w:val="Cmsor2"/>
+    <w:next w:val="Norml"/>
     <w:link w:val="2NadpisChar"/>
     <w:qFormat/>
     <w:rsid w:val="004E7B04"/>
@@ -6817,8 +7242,8 @@
   </w:style>
   <w:style w:type="paragraph" w:customStyle="1" w:styleId="1Nadpis">
     <w:name w:val="1. Nadpis"/>
-    <w:basedOn w:val="Heading1"/>
-    <w:next w:val="Normal"/>
+    <w:basedOn w:val="Cmsor1"/>
+    <w:next w:val="Norml"/>
     <w:link w:val="1NadpisChar"/>
     <w:qFormat/>
     <w:rsid w:val="00281A87"/>
@@ -6831,7 +7256,7 @@
   </w:style>
   <w:style w:type="character" w:customStyle="1" w:styleId="2NadpisChar">
     <w:name w:val="2. Nadpis Char"/>
-    <w:basedOn w:val="Heading2Char"/>
+    <w:basedOn w:val="Cmsor2Char"/>
     <w:link w:val="2Nadpis"/>
     <w:rsid w:val="004E7B04"/>
     <w:rPr>
@@ -6841,10 +7266,10 @@
       <w:szCs w:val="26"/>
     </w:rPr>
   </w:style>
-  <w:style w:type="character" w:customStyle="1" w:styleId="Heading3Char">
-    <w:name w:val="Heading 3 Char"/>
-    <w:basedOn w:val="DefaultParagraphFont"/>
-    <w:link w:val="Heading3"/>
+  <w:style w:type="character" w:customStyle="1" w:styleId="Cmsor3Char">
+    <w:name w:val="Címsor 3 Char"/>
+    <w:basedOn w:val="Bekezdsalapbettpusa"/>
+    <w:link w:val="Cmsor3"/>
     <w:uiPriority w:val="9"/>
     <w:rsid w:val="004E7B04"/>
     <w:rPr>
@@ -6856,7 +7281,7 @@
   </w:style>
   <w:style w:type="character" w:customStyle="1" w:styleId="1NadpisChar">
     <w:name w:val="1. Nadpis Char"/>
-    <w:basedOn w:val="Heading1Char"/>
+    <w:basedOn w:val="Cmsor1Char"/>
     <w:link w:val="1Nadpis"/>
     <w:rsid w:val="00281A87"/>
     <w:rPr>
@@ -6868,8 +7293,8 @@
   </w:style>
   <w:style w:type="paragraph" w:customStyle="1" w:styleId="3Nadpis">
     <w:name w:val="3. Nadpis"/>
-    <w:basedOn w:val="Heading3"/>
-    <w:next w:val="Normal"/>
+    <w:basedOn w:val="Cmsor3"/>
+    <w:next w:val="Norml"/>
     <w:link w:val="3NadpisChar"/>
     <w:qFormat/>
     <w:rsid w:val="004E7B04"/>
@@ -6884,10 +7309,10 @@
       <w:color w:val="auto"/>
     </w:rPr>
   </w:style>
-  <w:style w:type="character" w:customStyle="1" w:styleId="Heading4Char">
-    <w:name w:val="Heading 4 Char"/>
-    <w:basedOn w:val="DefaultParagraphFont"/>
-    <w:link w:val="Heading4"/>
+  <w:style w:type="character" w:customStyle="1" w:styleId="Cmsor4Char">
+    <w:name w:val="Címsor 4 Char"/>
+    <w:basedOn w:val="Bekezdsalapbettpusa"/>
+    <w:link w:val="Cmsor4"/>
     <w:uiPriority w:val="9"/>
     <w:rsid w:val="004E7B04"/>
     <w:rPr>
@@ -6899,7 +7324,7 @@
   </w:style>
   <w:style w:type="character" w:customStyle="1" w:styleId="3NadpisChar">
     <w:name w:val="3. Nadpis Char"/>
-    <w:basedOn w:val="Heading3Char"/>
+    <w:basedOn w:val="Cmsor3Char"/>
     <w:link w:val="3Nadpis"/>
     <w:rsid w:val="004E7B04"/>
     <w:rPr>
@@ -6912,8 +7337,8 @@
   </w:style>
   <w:style w:type="paragraph" w:customStyle="1" w:styleId="4Nadpis">
     <w:name w:val="4. Nadpis"/>
-    <w:basedOn w:val="Heading4"/>
-    <w:next w:val="Normal"/>
+    <w:basedOn w:val="Cmsor4"/>
+    <w:next w:val="Norml"/>
     <w:link w:val="4NadpisChar"/>
     <w:qFormat/>
     <w:rsid w:val="0077530D"/>
@@ -6929,9 +7354,9 @@
       <w:color w:val="auto"/>
     </w:rPr>
   </w:style>
-  <w:style w:type="table" w:styleId="TableGrid">
+  <w:style w:type="table" w:styleId="Rcsostblzat">
     <w:name w:val="Table Grid"/>
-    <w:basedOn w:val="TableNormal"/>
+    <w:basedOn w:val="Normltblzat"/>
     <w:uiPriority w:val="39"/>
     <w:rsid w:val="00B102B8"/>
     <w:pPr>
@@ -6957,7 +7382,7 @@
   </w:style>
   <w:style w:type="character" w:customStyle="1" w:styleId="4NadpisChar">
     <w:name w:val="4. Nadpis Char"/>
-    <w:basedOn w:val="Heading4Char"/>
+    <w:basedOn w:val="Cmsor4Char"/>
     <w:link w:val="4Nadpis"/>
     <w:rsid w:val="0077530D"/>
     <w:rPr>
@@ -6968,10 +7393,10 @@
       <w:color w:val="2E74B5" w:themeColor="accent1" w:themeShade="BF"/>
     </w:rPr>
   </w:style>
-  <w:style w:type="paragraph" w:styleId="BalloonText">
+  <w:style w:type="paragraph" w:styleId="Buborkszveg">
     <w:name w:val="Balloon Text"/>
-    <w:basedOn w:val="Normal"/>
-    <w:link w:val="BalloonTextChar"/>
+    <w:basedOn w:val="Norml"/>
+    <w:link w:val="BuborkszvegChar"/>
     <w:uiPriority w:val="99"/>
     <w:semiHidden/>
     <w:unhideWhenUsed/>
@@ -6985,10 +7410,10 @@
       <w:szCs w:val="18"/>
     </w:rPr>
   </w:style>
-  <w:style w:type="character" w:customStyle="1" w:styleId="BalloonTextChar">
-    <w:name w:val="Balloon Text Char"/>
-    <w:basedOn w:val="DefaultParagraphFont"/>
-    <w:link w:val="BalloonText"/>
+  <w:style w:type="character" w:customStyle="1" w:styleId="BuborkszvegChar">
+    <w:name w:val="Buborékszöveg Char"/>
+    <w:basedOn w:val="Bekezdsalapbettpusa"/>
+    <w:link w:val="Buborkszveg"/>
     <w:uiPriority w:val="99"/>
     <w:semiHidden/>
     <w:rsid w:val="00A3061D"/>
@@ -6998,10 +7423,10 @@
       <w:szCs w:val="18"/>
     </w:rPr>
   </w:style>
-  <w:style w:type="paragraph" w:styleId="TOCHeading">
+  <w:style w:type="paragraph" w:styleId="Tartalomjegyzkcmsora">
     <w:name w:val="TOC Heading"/>
-    <w:basedOn w:val="Heading1"/>
-    <w:next w:val="Normal"/>
+    <w:basedOn w:val="Cmsor1"/>
+    <w:next w:val="Norml"/>
     <w:uiPriority w:val="39"/>
     <w:unhideWhenUsed/>
     <w:qFormat/>
@@ -7016,10 +7441,10 @@
       <w:lang w:eastAsia="sk-SK"/>
     </w:rPr>
   </w:style>
-  <w:style w:type="paragraph" w:styleId="TOC1">
+  <w:style w:type="paragraph" w:styleId="TJ1">
     <w:name w:val="toc 1"/>
-    <w:basedOn w:val="Normal"/>
-    <w:next w:val="Normal"/>
+    <w:basedOn w:val="Norml"/>
+    <w:next w:val="Norml"/>
     <w:autoRedefine/>
     <w:uiPriority w:val="39"/>
     <w:unhideWhenUsed/>
@@ -7032,10 +7457,10 @@
       <w:spacing w:after="100"/>
     </w:pPr>
   </w:style>
-  <w:style w:type="paragraph" w:styleId="TOC2">
+  <w:style w:type="paragraph" w:styleId="TJ2">
     <w:name w:val="toc 2"/>
-    <w:basedOn w:val="Normal"/>
-    <w:next w:val="Normal"/>
+    <w:basedOn w:val="Norml"/>
+    <w:next w:val="Norml"/>
     <w:autoRedefine/>
     <w:uiPriority w:val="39"/>
     <w:unhideWhenUsed/>
@@ -7045,10 +7470,10 @@
       <w:ind w:left="220"/>
     </w:pPr>
   </w:style>
-  <w:style w:type="paragraph" w:styleId="TOC3">
+  <w:style w:type="paragraph" w:styleId="TJ3">
     <w:name w:val="toc 3"/>
-    <w:basedOn w:val="Normal"/>
-    <w:next w:val="Normal"/>
+    <w:basedOn w:val="Norml"/>
+    <w:next w:val="Norml"/>
     <w:autoRedefine/>
     <w:uiPriority w:val="39"/>
     <w:unhideWhenUsed/>
@@ -7058,9 +7483,9 @@
       <w:ind w:left="440"/>
     </w:pPr>
   </w:style>
-  <w:style w:type="character" w:styleId="Hyperlink">
+  <w:style w:type="character" w:styleId="Hiperhivatkozs">
     <w:name w:val="Hyperlink"/>
-    <w:basedOn w:val="DefaultParagraphFont"/>
+    <w:basedOn w:val="Bekezdsalapbettpusa"/>
     <w:uiPriority w:val="99"/>
     <w:unhideWhenUsed/>
     <w:rsid w:val="00DB0F9F"/>
@@ -7069,10 +7494,10 @@
       <w:u w:val="single"/>
     </w:rPr>
   </w:style>
-  <w:style w:type="paragraph" w:styleId="Header">
+  <w:style w:type="paragraph" w:styleId="lfej">
     <w:name w:val="header"/>
-    <w:basedOn w:val="Normal"/>
-    <w:link w:val="HeaderChar"/>
+    <w:basedOn w:val="Norml"/>
+    <w:link w:val="lfejChar"/>
     <w:uiPriority w:val="99"/>
     <w:unhideWhenUsed/>
     <w:rsid w:val="00DB0F9F"/>
@@ -7084,17 +7509,17 @@
       <w:spacing w:after="0" w:line="240" w:lineRule="auto"/>
     </w:pPr>
   </w:style>
-  <w:style w:type="character" w:customStyle="1" w:styleId="HeaderChar">
-    <w:name w:val="Header Char"/>
-    <w:basedOn w:val="DefaultParagraphFont"/>
-    <w:link w:val="Header"/>
+  <w:style w:type="character" w:customStyle="1" w:styleId="lfejChar">
+    <w:name w:val="Élőfej Char"/>
+    <w:basedOn w:val="Bekezdsalapbettpusa"/>
+    <w:link w:val="lfej"/>
     <w:uiPriority w:val="99"/>
     <w:rsid w:val="00DB0F9F"/>
   </w:style>
-  <w:style w:type="paragraph" w:styleId="Footer">
+  <w:style w:type="paragraph" w:styleId="llb">
     <w:name w:val="footer"/>
-    <w:basedOn w:val="Normal"/>
-    <w:link w:val="FooterChar"/>
+    <w:basedOn w:val="Norml"/>
+    <w:link w:val="llbChar"/>
     <w:uiPriority w:val="99"/>
     <w:unhideWhenUsed/>
     <w:rsid w:val="00DB0F9F"/>
@@ -7106,17 +7531,17 @@
       <w:spacing w:after="0" w:line="240" w:lineRule="auto"/>
     </w:pPr>
   </w:style>
-  <w:style w:type="character" w:customStyle="1" w:styleId="FooterChar">
-    <w:name w:val="Footer Char"/>
-    <w:basedOn w:val="DefaultParagraphFont"/>
-    <w:link w:val="Footer"/>
+  <w:style w:type="character" w:customStyle="1" w:styleId="llbChar">
+    <w:name w:val="Élőláb Char"/>
+    <w:basedOn w:val="Bekezdsalapbettpusa"/>
+    <w:link w:val="llb"/>
     <w:uiPriority w:val="99"/>
     <w:rsid w:val="00DB0F9F"/>
   </w:style>
-  <w:style w:type="paragraph" w:styleId="Caption">
+  <w:style w:type="paragraph" w:styleId="Kpalrs">
     <w:name w:val="caption"/>
-    <w:basedOn w:val="Normal"/>
-    <w:next w:val="Normal"/>
+    <w:basedOn w:val="Norml"/>
+    <w:next w:val="Norml"/>
     <w:uiPriority w:val="35"/>
     <w:unhideWhenUsed/>
     <w:qFormat/>
@@ -7130,10 +7555,10 @@
       <w:szCs w:val="18"/>
     </w:rPr>
   </w:style>
-  <w:style w:type="paragraph" w:styleId="TableofFigures">
+  <w:style w:type="paragraph" w:styleId="brajegyzk">
     <w:name w:val="table of figures"/>
-    <w:basedOn w:val="Normal"/>
-    <w:next w:val="Normal"/>
+    <w:basedOn w:val="Norml"/>
+    <w:next w:val="Norml"/>
     <w:uiPriority w:val="99"/>
     <w:unhideWhenUsed/>
     <w:rsid w:val="001F79A8"/>
@@ -7143,20 +7568,20 @@
   </w:style>
   <w:style w:type="character" w:customStyle="1" w:styleId="st">
     <w:name w:val="st"/>
-    <w:basedOn w:val="DefaultParagraphFont"/>
+    <w:basedOn w:val="Bekezdsalapbettpusa"/>
     <w:rsid w:val="000345FC"/>
   </w:style>
-  <w:style w:type="paragraph" w:styleId="Bibliography">
+  <w:style w:type="paragraph" w:styleId="Irodalomjegyzk">
     <w:name w:val="Bibliography"/>
-    <w:basedOn w:val="Normal"/>
-    <w:next w:val="Normal"/>
+    <w:basedOn w:val="Norml"/>
+    <w:next w:val="Norml"/>
     <w:uiPriority w:val="37"/>
     <w:unhideWhenUsed/>
     <w:rsid w:val="0030444E"/>
   </w:style>
   <w:style w:type="paragraph" w:customStyle="1" w:styleId="ZoznamLiteratury">
     <w:name w:val="Zoznam Literatury"/>
-    <w:basedOn w:val="Normal"/>
+    <w:basedOn w:val="Norml"/>
     <w:rsid w:val="00941801"/>
     <w:pPr>
       <w:numPr>
@@ -7171,9 +7596,9 @@
       <w:szCs w:val="20"/>
     </w:rPr>
   </w:style>
-  <w:style w:type="paragraph" w:styleId="NormalWeb">
+  <w:style w:type="paragraph" w:styleId="NormlWeb">
     <w:name w:val="Normal (Web)"/>
-    <w:basedOn w:val="Normal"/>
+    <w:basedOn w:val="Norml"/>
     <w:uiPriority w:val="99"/>
     <w:semiHidden/>
     <w:unhideWhenUsed/>
@@ -7188,9 +7613,9 @@
       <w:lang w:eastAsia="sk-SK"/>
     </w:rPr>
   </w:style>
-  <w:style w:type="character" w:styleId="CommentReference">
+  <w:style w:type="character" w:styleId="Jegyzethivatkozs">
     <w:name w:val="annotation reference"/>
-    <w:basedOn w:val="DefaultParagraphFont"/>
+    <w:basedOn w:val="Bekezdsalapbettpusa"/>
     <w:semiHidden/>
     <w:unhideWhenUsed/>
     <w:rsid w:val="005D28F2"/>
@@ -7199,10 +7624,10 @@
       <w:szCs w:val="16"/>
     </w:rPr>
   </w:style>
-  <w:style w:type="paragraph" w:styleId="CommentText">
+  <w:style w:type="paragraph" w:styleId="Jegyzetszveg">
     <w:name w:val="annotation text"/>
-    <w:basedOn w:val="Normal"/>
-    <w:link w:val="CommentTextChar"/>
+    <w:basedOn w:val="Norml"/>
+    <w:link w:val="JegyzetszvegChar"/>
     <w:semiHidden/>
     <w:unhideWhenUsed/>
     <w:rsid w:val="005D28F2"/>
@@ -7214,10 +7639,10 @@
       <w:szCs w:val="20"/>
     </w:rPr>
   </w:style>
-  <w:style w:type="character" w:customStyle="1" w:styleId="CommentTextChar">
-    <w:name w:val="Comment Text Char"/>
-    <w:basedOn w:val="DefaultParagraphFont"/>
-    <w:link w:val="CommentText"/>
+  <w:style w:type="character" w:customStyle="1" w:styleId="JegyzetszvegChar">
+    <w:name w:val="Jegyzetszöveg Char"/>
+    <w:basedOn w:val="Bekezdsalapbettpusa"/>
+    <w:link w:val="Jegyzetszveg"/>
     <w:uiPriority w:val="99"/>
     <w:semiHidden/>
     <w:rsid w:val="005D28F2"/>
@@ -7226,11 +7651,11 @@
       <w:szCs w:val="20"/>
     </w:rPr>
   </w:style>
-  <w:style w:type="paragraph" w:styleId="CommentSubject">
+  <w:style w:type="paragraph" w:styleId="Megjegyzstrgya">
     <w:name w:val="annotation subject"/>
-    <w:basedOn w:val="CommentText"/>
-    <w:next w:val="CommentText"/>
-    <w:link w:val="CommentSubjectChar"/>
+    <w:basedOn w:val="Jegyzetszveg"/>
+    <w:next w:val="Jegyzetszveg"/>
+    <w:link w:val="MegjegyzstrgyaChar"/>
     <w:uiPriority w:val="99"/>
     <w:semiHidden/>
     <w:unhideWhenUsed/>
@@ -7240,10 +7665,10 @@
       <w:bCs/>
     </w:rPr>
   </w:style>
-  <w:style w:type="character" w:customStyle="1" w:styleId="CommentSubjectChar">
-    <w:name w:val="Comment Subject Char"/>
-    <w:basedOn w:val="CommentTextChar"/>
-    <w:link w:val="CommentSubject"/>
+  <w:style w:type="character" w:customStyle="1" w:styleId="MegjegyzstrgyaChar">
+    <w:name w:val="Megjegyzés tárgya Char"/>
+    <w:basedOn w:val="JegyzetszvegChar"/>
+    <w:link w:val="Megjegyzstrgya"/>
     <w:uiPriority w:val="99"/>
     <w:semiHidden/>
     <w:rsid w:val="005D28F2"/>
@@ -7254,9 +7679,9 @@
       <w:szCs w:val="20"/>
     </w:rPr>
   </w:style>
-  <w:style w:type="character" w:styleId="Emphasis">
+  <w:style w:type="character" w:styleId="Kiemels">
     <w:name w:val="Emphasis"/>
-    <w:basedOn w:val="DefaultParagraphFont"/>
+    <w:basedOn w:val="Bekezdsalapbettpusa"/>
     <w:uiPriority w:val="20"/>
     <w:qFormat/>
     <w:rsid w:val="007F1DA3"/>
@@ -7265,9 +7690,9 @@
       <w:iCs/>
     </w:rPr>
   </w:style>
-  <w:style w:type="character" w:styleId="FollowedHyperlink">
+  <w:style w:type="character" w:styleId="Mrltotthiperhivatkozs">
     <w:name w:val="FollowedHyperlink"/>
-    <w:basedOn w:val="DefaultParagraphFont"/>
+    <w:basedOn w:val="Bekezdsalapbettpusa"/>
     <w:uiPriority w:val="99"/>
     <w:semiHidden/>
     <w:unhideWhenUsed/>
@@ -7277,10 +7702,10 @@
       <w:u w:val="single"/>
     </w:rPr>
   </w:style>
-  <w:style w:type="paragraph" w:styleId="HTMLPreformatted">
+  <w:style w:type="paragraph" w:styleId="HTML-kntformzott">
     <w:name w:val="HTML Preformatted"/>
-    <w:basedOn w:val="Normal"/>
-    <w:link w:val="HTMLPreformattedChar"/>
+    <w:basedOn w:val="Norml"/>
+    <w:link w:val="HTML-kntformzottChar"/>
     <w:uiPriority w:val="99"/>
     <w:semiHidden/>
     <w:unhideWhenUsed/>
@@ -7313,10 +7738,10 @@
       <w:lang w:val="en-US"/>
     </w:rPr>
   </w:style>
-  <w:style w:type="character" w:customStyle="1" w:styleId="HTMLPreformattedChar">
-    <w:name w:val="HTML Preformatted Char"/>
-    <w:basedOn w:val="DefaultParagraphFont"/>
-    <w:link w:val="HTMLPreformatted"/>
+  <w:style w:type="character" w:customStyle="1" w:styleId="HTML-kntformzottChar">
+    <w:name w:val="HTML-ként formázott Char"/>
+    <w:basedOn w:val="Bekezdsalapbettpusa"/>
+    <w:link w:val="HTML-kntformzott"/>
     <w:uiPriority w:val="99"/>
     <w:semiHidden/>
     <w:rsid w:val="009D01DD"/>
@@ -7713,7 +8138,7 @@
 </file>
 
 <file path=customXml/itemProps1.xml><?xml version="1.0" encoding="utf-8"?>
-<ds:datastoreItem xmlns:ds="http://schemas.openxmlformats.org/officeDocument/2006/customXml" ds:itemID="{700B506E-CF99-4C57-B999-F67094BB48E6}">
+<ds:datastoreItem xmlns:ds="http://schemas.openxmlformats.org/officeDocument/2006/customXml" ds:itemID="{1F404BBA-ABC0-4C29-B155-729FEB94BB50}">
   <ds:schemaRefs>
     <ds:schemaRef ds:uri="http://schemas.openxmlformats.org/officeDocument/2006/bibliography"/>
   </ds:schemaRefs>

</xml_diff>